<commit_message>
Introdução - APS escrita
</commit_message>
<xml_diff>
--- a/APS-6.docx
+++ b/APS-6.docx
@@ -1187,8 +1187,18 @@
           <w:sz w:val="24"/>
           <w:szCs w:val="24"/>
         </w:rPr>
-        <w:t>Ricardo Piantola</w:t>
-      </w:r>
+        <w:t xml:space="preserve">Ricardo </w:t>
+      </w:r>
+      <w:proofErr w:type="spellStart"/>
+      <w:r>
+        <w:rPr>
+          <w:rFonts w:ascii="Arial" w:eastAsia="Times New Roman" w:hAnsi="Arial" w:cs="Arial"/>
+          <w:sz w:val="24"/>
+          <w:szCs w:val="24"/>
+        </w:rPr>
+        <w:t>Piantola</w:t>
+      </w:r>
+      <w:proofErr w:type="spellEnd"/>
       <w:r>
         <w:rPr>
           <w:rFonts w:ascii="Arial" w:eastAsia="Times New Roman" w:hAnsi="Arial" w:cs="Arial"/>
@@ -1869,18 +1879,29 @@
           <w:szCs w:val="24"/>
           <w:shd w:val="clear" w:color="auto" w:fill="FFFFFF"/>
         </w:rPr>
-        <w:t>3.1.1.1.</w:t>
-      </w:r>
-      <w:r>
-        <w:rPr>
-          <w:rFonts w:ascii="Arial" w:eastAsia="Times New Roman" w:hAnsi="Arial" w:cs="Arial"/>
-          <w:bCs/>
+        <w:t>3.1.1.</w:t>
+      </w:r>
+      <w:proofErr w:type="gramStart"/>
+      <w:r>
+        <w:rPr>
+          <w:rFonts w:ascii="Arial" w:eastAsia="Times New Roman" w:hAnsi="Arial" w:cs="Arial"/>
           <w:sz w:val="24"/>
           <w:szCs w:val="24"/>
           <w:shd w:val="clear" w:color="auto" w:fill="FFFFFF"/>
         </w:rPr>
+        <w:t>1.</w:t>
+      </w:r>
+      <w:r>
+        <w:rPr>
+          <w:rFonts w:ascii="Arial" w:eastAsia="Times New Roman" w:hAnsi="Arial" w:cs="Arial"/>
+          <w:bCs/>
+          <w:sz w:val="24"/>
+          <w:szCs w:val="24"/>
+          <w:shd w:val="clear" w:color="auto" w:fill="FFFFFF"/>
+        </w:rPr>
         <w:t>XXXXXXXXXXXXXXXX</w:t>
       </w:r>
+      <w:proofErr w:type="gramEnd"/>
       <w:r>
         <w:rPr>
           <w:rFonts w:ascii="Arial" w:hAnsi="Arial" w:cs="Arial"/>
@@ -1916,18 +1937,29 @@
           <w:szCs w:val="24"/>
           <w:shd w:val="clear" w:color="auto" w:fill="FFFFFF"/>
         </w:rPr>
-        <w:t>3.1.1.2.</w:t>
-      </w:r>
-      <w:r>
-        <w:rPr>
-          <w:rFonts w:ascii="Arial" w:eastAsia="Times New Roman" w:hAnsi="Arial" w:cs="Arial"/>
-          <w:bCs/>
+        <w:t>3.1.1.</w:t>
+      </w:r>
+      <w:proofErr w:type="gramStart"/>
+      <w:r>
+        <w:rPr>
+          <w:rFonts w:ascii="Arial" w:eastAsia="Times New Roman" w:hAnsi="Arial" w:cs="Arial"/>
           <w:sz w:val="24"/>
           <w:szCs w:val="24"/>
           <w:shd w:val="clear" w:color="auto" w:fill="FFFFFF"/>
         </w:rPr>
+        <w:t>2.</w:t>
+      </w:r>
+      <w:r>
+        <w:rPr>
+          <w:rFonts w:ascii="Arial" w:eastAsia="Times New Roman" w:hAnsi="Arial" w:cs="Arial"/>
+          <w:bCs/>
+          <w:sz w:val="24"/>
+          <w:szCs w:val="24"/>
+          <w:shd w:val="clear" w:color="auto" w:fill="FFFFFF"/>
+        </w:rPr>
         <w:t>XXXXXXXXXXXXXXXX</w:t>
       </w:r>
+      <w:proofErr w:type="gramEnd"/>
       <w:r>
         <w:rPr>
           <w:rFonts w:ascii="Arial" w:eastAsia="Times New Roman" w:hAnsi="Arial" w:cs="Arial"/>
@@ -1971,18 +2003,29 @@
           <w:szCs w:val="24"/>
           <w:shd w:val="clear" w:color="auto" w:fill="FFFFFF"/>
         </w:rPr>
-        <w:t>3.1.1.3.</w:t>
-      </w:r>
-      <w:r>
-        <w:rPr>
-          <w:rFonts w:ascii="Arial" w:eastAsia="Times New Roman" w:hAnsi="Arial" w:cs="Arial"/>
-          <w:bCs/>
+        <w:t>3.1.1.</w:t>
+      </w:r>
+      <w:proofErr w:type="gramStart"/>
+      <w:r>
+        <w:rPr>
+          <w:rFonts w:ascii="Arial" w:eastAsia="Times New Roman" w:hAnsi="Arial" w:cs="Arial"/>
           <w:sz w:val="24"/>
           <w:szCs w:val="24"/>
           <w:shd w:val="clear" w:color="auto" w:fill="FFFFFF"/>
         </w:rPr>
+        <w:t>3.</w:t>
+      </w:r>
+      <w:r>
+        <w:rPr>
+          <w:rFonts w:ascii="Arial" w:eastAsia="Times New Roman" w:hAnsi="Arial" w:cs="Arial"/>
+          <w:bCs/>
+          <w:sz w:val="24"/>
+          <w:szCs w:val="24"/>
+          <w:shd w:val="clear" w:color="auto" w:fill="FFFFFF"/>
+        </w:rPr>
         <w:t>XXXXXXXXXXXXXXXX</w:t>
       </w:r>
+      <w:proofErr w:type="gramEnd"/>
       <w:r>
         <w:rPr>
           <w:rFonts w:ascii="Arial" w:eastAsia="Times New Roman" w:hAnsi="Arial" w:cs="Arial"/>
@@ -2029,7 +2072,17 @@
           <w:szCs w:val="24"/>
           <w:shd w:val="clear" w:color="auto" w:fill="FFFFFF"/>
         </w:rPr>
-        <w:t>3.1.1.4.</w:t>
+        <w:t>3.1.1.</w:t>
+      </w:r>
+      <w:proofErr w:type="gramStart"/>
+      <w:r>
+        <w:rPr>
+          <w:rFonts w:ascii="Arial" w:eastAsia="Times New Roman" w:hAnsi="Arial" w:cs="Arial"/>
+          <w:sz w:val="24"/>
+          <w:szCs w:val="24"/>
+          <w:shd w:val="clear" w:color="auto" w:fill="FFFFFF"/>
+        </w:rPr>
+        <w:t>4.</w:t>
       </w:r>
       <w:bookmarkStart w:id="3" w:name="_Hlk53519178"/>
       <w:r>
@@ -2043,6 +2096,7 @@
         <w:t>XXXXXXXXXXXXXXXX</w:t>
       </w:r>
       <w:bookmarkEnd w:id="3"/>
+      <w:proofErr w:type="gramEnd"/>
       <w:r>
         <w:rPr>
           <w:rFonts w:ascii="Arial" w:hAnsi="Arial" w:cs="Arial"/>
@@ -3984,6 +4038,234 @@
         <w:ind w:left="0"/>
         <w:rPr>
           <w:rFonts w:ascii="Arial" w:hAnsi="Arial" w:cs="Arial"/>
+          <w:b/>
+          <w:bCs/>
+          <w:sz w:val="24"/>
+          <w:szCs w:val="24"/>
+        </w:rPr>
+      </w:pPr>
+    </w:p>
+    <w:p>
+      <w:pPr>
+        <w:ind w:left="0"/>
+        <w:rPr>
+          <w:rFonts w:ascii="Arial" w:hAnsi="Arial" w:cs="Arial"/>
+          <w:sz w:val="24"/>
+          <w:szCs w:val="24"/>
+        </w:rPr>
+      </w:pPr>
+      <w:r>
+        <w:rPr>
+          <w:rFonts w:ascii="Arial" w:hAnsi="Arial" w:cs="Arial"/>
+          <w:b/>
+          <w:bCs/>
+          <w:sz w:val="24"/>
+          <w:szCs w:val="24"/>
+        </w:rPr>
+        <w:tab/>
+      </w:r>
+      <w:r>
+        <w:rPr>
+          <w:rFonts w:ascii="Arial" w:hAnsi="Arial" w:cs="Arial"/>
+          <w:sz w:val="24"/>
+          <w:szCs w:val="24"/>
+        </w:rPr>
+        <w:t>Divergente a algumas décadas atrás as quais ser possuidor de terras era instintivamente sinônimo de ser poderoso, em nossa contemporaneidade, onde a tecnologia é a grande protagonista, a informação toma um papel cada vez mais central para a sociedade tornando-se muito valiosa. Isso significa que quem mais tem poder é aquele obtém e sabe gerenciar estes bens.</w:t>
+      </w:r>
+    </w:p>
+    <w:p>
+      <w:pPr>
+        <w:ind w:left="0"/>
+        <w:rPr>
+          <w:rFonts w:ascii="Arial" w:hAnsi="Arial" w:cs="Arial"/>
+          <w:sz w:val="24"/>
+          <w:szCs w:val="24"/>
+        </w:rPr>
+      </w:pPr>
+      <w:r>
+        <w:rPr>
+          <w:rFonts w:ascii="Arial" w:hAnsi="Arial" w:cs="Arial"/>
+          <w:sz w:val="24"/>
+          <w:szCs w:val="24"/>
+        </w:rPr>
+        <w:tab/>
+        <w:t xml:space="preserve">Sabendo disso fica claro que é fundamental proteger as informações obtidas, pois sem o devido cuidado a isso podemos acarretar grandes prejuízos pois ataques causados por pessoas maliciosas as quais visam apanhar   informações sigilosas, sejam elas pessoais ou corporativas, ocorrem frequentemente, isto é, todos estamos sujeitos a sermos vítimas. </w:t>
+      </w:r>
+    </w:p>
+    <w:p>
+      <w:pPr>
+        <w:ind w:left="0"/>
+        <w:rPr>
+          <w:rFonts w:ascii="Arial" w:hAnsi="Arial" w:cs="Arial"/>
+          <w:sz w:val="24"/>
+          <w:szCs w:val="24"/>
+        </w:rPr>
+      </w:pPr>
+      <w:r>
+        <w:rPr>
+          <w:rFonts w:ascii="Arial" w:hAnsi="Arial" w:cs="Arial"/>
+          <w:sz w:val="24"/>
+          <w:szCs w:val="24"/>
+        </w:rPr>
+        <w:tab/>
+        <w:t xml:space="preserve">Justamente nesse contexto a segurança da informação (SI) é implantada, de forma simplificada segundo Juliana </w:t>
+      </w:r>
+      <w:proofErr w:type="spellStart"/>
+      <w:r>
+        <w:rPr>
+          <w:rFonts w:ascii="Arial" w:hAnsi="Arial" w:cs="Arial"/>
+          <w:sz w:val="24"/>
+          <w:szCs w:val="24"/>
+        </w:rPr>
+        <w:t>Gaidargi</w:t>
+      </w:r>
+      <w:proofErr w:type="spellEnd"/>
+      <w:r>
+        <w:rPr>
+          <w:rFonts w:ascii="Arial" w:hAnsi="Arial" w:cs="Arial"/>
+          <w:sz w:val="24"/>
+          <w:szCs w:val="24"/>
+        </w:rPr>
+        <w:t xml:space="preserve"> do site </w:t>
+      </w:r>
+      <w:proofErr w:type="spellStart"/>
+      <w:r>
+        <w:rPr>
+          <w:rFonts w:ascii="Arial" w:hAnsi="Arial" w:cs="Arial"/>
+          <w:sz w:val="24"/>
+          <w:szCs w:val="24"/>
+        </w:rPr>
+        <w:t>infonova</w:t>
+      </w:r>
+      <w:proofErr w:type="spellEnd"/>
+      <w:r>
+        <w:rPr>
+          <w:rFonts w:ascii="Arial" w:hAnsi="Arial" w:cs="Arial"/>
+          <w:sz w:val="24"/>
+          <w:szCs w:val="24"/>
+        </w:rPr>
+        <w:t xml:space="preserve"> “A Segurança da Informação impede que os dados e informações caiam nas mãos de pessoas não autorizadas a ter acesso a dados, informações ou sistemas da organização”. Para garantir a integridade dos dados a SI dispõe de algumas ferramentas, dentre estas encontra-se a biometria.</w:t>
+      </w:r>
+    </w:p>
+    <w:p>
+      <w:pPr>
+        <w:ind w:left="0"/>
+        <w:rPr>
+          <w:rFonts w:ascii="Arial" w:hAnsi="Arial" w:cs="Arial"/>
+          <w:sz w:val="24"/>
+          <w:szCs w:val="24"/>
+        </w:rPr>
+      </w:pPr>
+      <w:r>
+        <w:rPr>
+          <w:rFonts w:ascii="Arial" w:hAnsi="Arial" w:cs="Arial"/>
+          <w:sz w:val="24"/>
+          <w:szCs w:val="24"/>
+        </w:rPr>
+        <w:tab/>
+        <w:t>A biometria nada mais é que características únicas de uma pessoa as quais sejam suficientes para comprovar a legitimidade da identificação pessoal. Para a tecnologia isso significa que a utilização desse recurso garante que as informações sigilosas sejam restritas apenas o indivíduo a qual elas são destinadas. Existem diversas vantagens sob a utilização da biometria, entre elas estão:</w:t>
+      </w:r>
+    </w:p>
+    <w:p>
+      <w:pPr>
+        <w:ind w:left="0"/>
+        <w:rPr>
+          <w:rFonts w:ascii="Arial" w:hAnsi="Arial" w:cs="Arial"/>
+          <w:sz w:val="24"/>
+          <w:szCs w:val="24"/>
+        </w:rPr>
+      </w:pPr>
+      <w:r>
+        <w:rPr>
+          <w:rFonts w:ascii="Arial" w:hAnsi="Arial" w:cs="Arial"/>
+          <w:sz w:val="24"/>
+          <w:szCs w:val="24"/>
+        </w:rPr>
+        <w:tab/>
+        <w:t xml:space="preserve">Segurança e privacidade: obviamente, ao usarmos técnicas biométricas para restringir o acesso a dados os roubos de identidade são drasticamente reduzidos garantindo a individualidade e privacidade de quem utiliza a aplicação. </w:t>
+      </w:r>
+    </w:p>
+    <w:p>
+      <w:pPr>
+        <w:ind w:left="0"/>
+        <w:rPr>
+          <w:rFonts w:ascii="Arial" w:hAnsi="Arial" w:cs="Arial"/>
+          <w:sz w:val="24"/>
+          <w:szCs w:val="24"/>
+        </w:rPr>
+      </w:pPr>
+      <w:r>
+        <w:rPr>
+          <w:rFonts w:ascii="Arial" w:hAnsi="Arial" w:cs="Arial"/>
+          <w:sz w:val="24"/>
+          <w:szCs w:val="24"/>
+        </w:rPr>
+        <w:tab/>
+        <w:t xml:space="preserve">Facilidade: uma vez que deixa de ser necessário em primeiro plano a memorização de senhas, no caso do uso da digital, por exemplo, com apenas um toque é possível fazer login na aplicação desejada. </w:t>
+      </w:r>
+    </w:p>
+    <w:p>
+      <w:pPr>
+        <w:ind w:left="0"/>
+        <w:rPr>
+          <w:rFonts w:ascii="Arial" w:hAnsi="Arial" w:cs="Arial"/>
+          <w:sz w:val="24"/>
+          <w:szCs w:val="24"/>
+        </w:rPr>
+      </w:pPr>
+      <w:r>
+        <w:rPr>
+          <w:rFonts w:ascii="Arial" w:hAnsi="Arial" w:cs="Arial"/>
+          <w:sz w:val="24"/>
+          <w:szCs w:val="24"/>
+        </w:rPr>
+        <w:lastRenderedPageBreak/>
+        <w:tab/>
+        <w:t xml:space="preserve">Não </w:t>
+      </w:r>
+      <w:proofErr w:type="spellStart"/>
+      <w:r>
+        <w:rPr>
+          <w:rFonts w:ascii="Arial" w:hAnsi="Arial" w:cs="Arial"/>
+          <w:sz w:val="24"/>
+          <w:szCs w:val="24"/>
+        </w:rPr>
+        <w:t>repudiação</w:t>
+      </w:r>
+      <w:proofErr w:type="spellEnd"/>
+      <w:r>
+        <w:rPr>
+          <w:rFonts w:ascii="Arial" w:hAnsi="Arial" w:cs="Arial"/>
+          <w:sz w:val="24"/>
+          <w:szCs w:val="24"/>
+        </w:rPr>
+        <w:t>: pois é muito improvável contestar uma ação feita através da autenticação biométrica. Além de todas os benefícios citados acima existem muitos outros que comprovam a efetividade na segurança dessa tecnologia.</w:t>
+      </w:r>
+    </w:p>
+    <w:p>
+      <w:pPr>
+        <w:ind w:left="0"/>
+        <w:rPr>
+          <w:rFonts w:ascii="Arial" w:hAnsi="Arial" w:cs="Arial"/>
+          <w:sz w:val="24"/>
+          <w:szCs w:val="24"/>
+        </w:rPr>
+      </w:pPr>
+      <w:r>
+        <w:rPr>
+          <w:rFonts w:ascii="Arial" w:hAnsi="Arial" w:cs="Arial"/>
+          <w:sz w:val="24"/>
+          <w:szCs w:val="24"/>
+        </w:rPr>
+        <w:tab/>
+        <w:t>Pensando nisso desenvolveremos um site que disporá da biometria facial para autorizar o acesso a determinados níveis de informações</w:t>
+      </w:r>
+    </w:p>
+    <w:p>
+      <w:pPr>
+        <w:ind w:left="0"/>
+        <w:rPr>
+          <w:rFonts w:ascii="Arial" w:hAnsi="Arial" w:cs="Arial"/>
           <w:sz w:val="24"/>
           <w:szCs w:val="24"/>
         </w:rPr>
@@ -6471,6 +6753,8 @@
         <w:jc w:val="center"/>
         <w:rPr>
           <w:rFonts w:ascii="Arial" w:hAnsi="Arial" w:cs="Arial"/>
+          <w:b/>
+          <w:bCs/>
           <w:sz w:val="24"/>
           <w:szCs w:val="24"/>
         </w:rPr>
@@ -6505,6 +6789,264 @@
         </w:rPr>
         <w:t>NCIAS</w:t>
       </w:r>
+    </w:p>
+    <w:p>
+      <w:pPr>
+        <w:ind w:left="0"/>
+        <w:rPr>
+          <w:rFonts w:ascii="Arial" w:hAnsi="Arial" w:cs="Arial"/>
+          <w:sz w:val="24"/>
+          <w:szCs w:val="24"/>
+        </w:rPr>
+      </w:pPr>
+      <w:r>
+        <w:rPr>
+          <w:rFonts w:ascii="Arial" w:hAnsi="Arial" w:cs="Arial"/>
+          <w:sz w:val="24"/>
+          <w:szCs w:val="24"/>
+        </w:rPr>
+        <w:t xml:space="preserve">GAIDARGI, Juliana. </w:t>
+      </w:r>
+      <w:r>
+        <w:rPr>
+          <w:rFonts w:ascii="Arial" w:hAnsi="Arial" w:cs="Arial"/>
+          <w:b/>
+          <w:bCs/>
+          <w:sz w:val="24"/>
+          <w:szCs w:val="24"/>
+        </w:rPr>
+        <w:t xml:space="preserve">Segurança da Informação. O que faz? Para que </w:t>
+      </w:r>
+      <w:proofErr w:type="gramStart"/>
+      <w:r>
+        <w:rPr>
+          <w:rFonts w:ascii="Arial" w:hAnsi="Arial" w:cs="Arial"/>
+          <w:b/>
+          <w:bCs/>
+          <w:sz w:val="24"/>
+          <w:szCs w:val="24"/>
+        </w:rPr>
+        <w:t>serve</w:t>
+      </w:r>
+      <w:r>
+        <w:rPr>
+          <w:rFonts w:ascii="Arial" w:hAnsi="Arial" w:cs="Arial"/>
+          <w:b/>
+          <w:bCs/>
+          <w:sz w:val="24"/>
+          <w:szCs w:val="24"/>
+        </w:rPr>
+        <w:t>?</w:t>
+      </w:r>
+      <w:r>
+        <w:rPr>
+          <w:rFonts w:ascii="Arial" w:hAnsi="Arial" w:cs="Arial"/>
+          <w:b/>
+          <w:bCs/>
+          <w:sz w:val="24"/>
+          <w:szCs w:val="24"/>
+        </w:rPr>
+        <w:t>.</w:t>
+      </w:r>
+      <w:proofErr w:type="gramEnd"/>
+      <w:r>
+        <w:rPr>
+          <w:rFonts w:ascii="Arial" w:hAnsi="Arial" w:cs="Arial"/>
+          <w:sz w:val="24"/>
+          <w:szCs w:val="24"/>
+        </w:rPr>
+        <w:t xml:space="preserve"> [S. l.], 9 dez. 2018. Disponível em: https://www.infonova.com.br/artigo/seguranca-da-informacao-o-que-faz-para-que-serve/. Acesso em: 24 out. 2020.</w:t>
+      </w:r>
+    </w:p>
+    <w:p>
+      <w:pPr>
+        <w:ind w:left="0"/>
+        <w:rPr>
+          <w:rFonts w:ascii="Arial" w:hAnsi="Arial" w:cs="Arial"/>
+          <w:sz w:val="24"/>
+          <w:szCs w:val="24"/>
+        </w:rPr>
+      </w:pPr>
+    </w:p>
+    <w:p>
+      <w:pPr>
+        <w:ind w:left="0"/>
+        <w:rPr>
+          <w:rFonts w:ascii="Arial" w:hAnsi="Arial" w:cs="Arial"/>
+          <w:sz w:val="24"/>
+          <w:szCs w:val="24"/>
+        </w:rPr>
+      </w:pPr>
+      <w:r>
+        <w:rPr>
+          <w:rFonts w:ascii="Arial" w:hAnsi="Arial" w:cs="Arial"/>
+          <w:sz w:val="24"/>
+          <w:szCs w:val="24"/>
+        </w:rPr>
+        <w:t>SANTOS</w:t>
+      </w:r>
+      <w:r>
+        <w:rPr>
+          <w:rFonts w:ascii="Arial" w:hAnsi="Arial" w:cs="Arial"/>
+          <w:sz w:val="24"/>
+          <w:szCs w:val="24"/>
+        </w:rPr>
+        <w:t xml:space="preserve">, </w:t>
+      </w:r>
+      <w:proofErr w:type="spellStart"/>
+      <w:r>
+        <w:rPr>
+          <w:rFonts w:ascii="Arial" w:hAnsi="Arial" w:cs="Arial"/>
+          <w:sz w:val="24"/>
+          <w:szCs w:val="24"/>
+        </w:rPr>
+        <w:t>klauber</w:t>
+      </w:r>
+      <w:proofErr w:type="spellEnd"/>
+      <w:r>
+        <w:rPr>
+          <w:rFonts w:ascii="Arial" w:hAnsi="Arial" w:cs="Arial"/>
+          <w:sz w:val="24"/>
+          <w:szCs w:val="24"/>
+        </w:rPr>
+        <w:t xml:space="preserve">. </w:t>
+      </w:r>
+      <w:r>
+        <w:rPr>
+          <w:rFonts w:ascii="Arial" w:hAnsi="Arial" w:cs="Arial"/>
+          <w:b/>
+          <w:bCs/>
+          <w:sz w:val="24"/>
+          <w:szCs w:val="24"/>
+        </w:rPr>
+        <w:t>Biometria: tecnologia usada nos sistemas de identificação e segurança</w:t>
+      </w:r>
+      <w:r>
+        <w:rPr>
+          <w:rFonts w:ascii="Arial" w:hAnsi="Arial" w:cs="Arial"/>
+          <w:b/>
+          <w:bCs/>
+          <w:sz w:val="24"/>
+          <w:szCs w:val="24"/>
+        </w:rPr>
+        <w:t>.</w:t>
+      </w:r>
+      <w:r>
+        <w:rPr>
+          <w:rFonts w:ascii="Arial" w:hAnsi="Arial" w:cs="Arial"/>
+          <w:sz w:val="24"/>
+          <w:szCs w:val="24"/>
+        </w:rPr>
+        <w:t xml:space="preserve"> Disponível em: </w:t>
+      </w:r>
+      <w:r>
+        <w:rPr>
+          <w:rFonts w:ascii="Arial" w:hAnsi="Arial" w:cs="Arial"/>
+          <w:sz w:val="24"/>
+          <w:szCs w:val="24"/>
+        </w:rPr>
+        <w:t>https://canaltech.com.br/seguranca/Biometria-tecnologia-usada-nos-sistemas-de-identificacao-e-seguranca/#:~:text=Biometria%3A%20tecnologia%20usada%20nos%20sistemas%20de%20identificação%20e%20segurança,-Por%20Colaborador%20externo&amp;text=Para%20verificar%20um%20arquivo%20ou,programas%20e%20documentos%20na%20rede.</w:t>
+      </w:r>
+      <w:r>
+        <w:rPr>
+          <w:rFonts w:ascii="Arial" w:hAnsi="Arial" w:cs="Arial"/>
+          <w:sz w:val="24"/>
+          <w:szCs w:val="24"/>
+        </w:rPr>
+        <w:t xml:space="preserve"> Acesso em: 24 out. 2020.</w:t>
+      </w:r>
+    </w:p>
+    <w:p>
+      <w:pPr>
+        <w:ind w:left="0"/>
+        <w:rPr>
+          <w:rFonts w:ascii="Arial" w:hAnsi="Arial" w:cs="Arial"/>
+          <w:sz w:val="24"/>
+          <w:szCs w:val="24"/>
+        </w:rPr>
+      </w:pPr>
+    </w:p>
+    <w:p>
+      <w:pPr>
+        <w:ind w:left="0"/>
+        <w:rPr>
+          <w:rFonts w:ascii="Arial" w:hAnsi="Arial" w:cs="Arial"/>
+          <w:sz w:val="24"/>
+          <w:szCs w:val="24"/>
+        </w:rPr>
+      </w:pPr>
+      <w:r>
+        <w:rPr>
+          <w:rFonts w:ascii="Arial" w:hAnsi="Arial" w:cs="Arial"/>
+          <w:b/>
+          <w:bCs/>
+          <w:sz w:val="24"/>
+          <w:szCs w:val="24"/>
+        </w:rPr>
+        <w:t>Vantagens e Problemas da Biometria</w:t>
+      </w:r>
+      <w:r>
+        <w:rPr>
+          <w:rFonts w:ascii="Arial" w:hAnsi="Arial" w:cs="Arial"/>
+          <w:b/>
+          <w:bCs/>
+          <w:sz w:val="24"/>
+          <w:szCs w:val="24"/>
+        </w:rPr>
+        <w:t>.</w:t>
+      </w:r>
+      <w:r>
+        <w:rPr>
+          <w:rFonts w:ascii="Arial" w:hAnsi="Arial" w:cs="Arial"/>
+          <w:sz w:val="24"/>
+          <w:szCs w:val="24"/>
+        </w:rPr>
+        <w:t xml:space="preserve"> </w:t>
+      </w:r>
+      <w:r>
+        <w:rPr>
+          <w:rFonts w:ascii="Arial" w:hAnsi="Arial" w:cs="Arial"/>
+          <w:sz w:val="24"/>
+          <w:szCs w:val="24"/>
+        </w:rPr>
+        <w:t xml:space="preserve">Disponível em: </w:t>
+      </w:r>
+      <w:r>
+        <w:rPr>
+          <w:rFonts w:ascii="Arial" w:hAnsi="Arial" w:cs="Arial"/>
+          <w:sz w:val="24"/>
+          <w:szCs w:val="24"/>
+        </w:rPr>
+        <w:t>http://www.sinfic.pt/SinficWeb/displayconteudo.do2?numero=24095</w:t>
+      </w:r>
+      <w:r>
+        <w:rPr>
+          <w:rFonts w:ascii="Arial" w:hAnsi="Arial" w:cs="Arial"/>
+          <w:sz w:val="24"/>
+          <w:szCs w:val="24"/>
+        </w:rPr>
+        <w:t>. Acesso em: 24 out. 2020.</w:t>
+      </w:r>
+    </w:p>
+    <w:p>
+      <w:pPr>
+        <w:ind w:left="0"/>
+        <w:rPr>
+          <w:rFonts w:ascii="Arial" w:hAnsi="Arial" w:cs="Arial"/>
+          <w:sz w:val="24"/>
+          <w:szCs w:val="24"/>
+        </w:rPr>
+      </w:pPr>
+    </w:p>
+    <w:p>
+      <w:pPr>
+        <w:ind w:left="0"/>
+        <w:rPr>
+          <w:rFonts w:ascii="Arial" w:hAnsi="Arial" w:cs="Arial"/>
+          <w:sz w:val="24"/>
+          <w:szCs w:val="24"/>
+        </w:rPr>
+      </w:pPr>
     </w:p>
     <w:p>
       <w:pPr>

</xml_diff>